<commit_message>
to test restore command
</commit_message>
<xml_diff>
--- a/gitCommands.docx
+++ b/gitCommands.docx
@@ -24,7 +24,17 @@
           <w:sz w:val="44"/>
           <w:szCs w:val="44"/>
         </w:rPr>
-        <w:t>GIT AND IT’S COMMANDS</w:t>
+        <w:t>GIT COMMANDS</w:t>
+      </w:r>
+      <w:r>
+        <w:rPr>
+          <w:b/>
+          <w:bCs/>
+          <w:color w:val="FF0000"/>
+          <w:sz w:val="44"/>
+          <w:szCs w:val="44"/>
+        </w:rPr>
+        <w:t xml:space="preserve"> AND IT’S USAGE</w:t>
       </w:r>
     </w:p>
     <w:p>
@@ -110,7 +120,15 @@
           <w:sz w:val="32"/>
           <w:szCs w:val="32"/>
         </w:rPr>
-        <w:t xml:space="preserve">git add </w:t>
+        <w:t xml:space="preserve">git </w:t>
+      </w:r>
+      <w:proofErr w:type="gramStart"/>
+      <w:r>
+        <w:rPr>
+          <w:sz w:val="32"/>
+          <w:szCs w:val="32"/>
+        </w:rPr>
+        <w:t xml:space="preserve">add </w:t>
       </w:r>
       <w:r>
         <w:rPr>
@@ -119,6 +137,7 @@
         </w:rPr>
         <w:t>.</w:t>
       </w:r>
+      <w:proofErr w:type="gramEnd"/>
     </w:p>
     <w:p>
       <w:pPr>
@@ -152,8 +171,17 @@
           <w:szCs w:val="32"/>
         </w:rPr>
         <w:tab/>
-        <w:t>rm -rf .git</w:t>
-      </w:r>
+        <w:t>rm -</w:t>
+      </w:r>
+      <w:proofErr w:type="gramStart"/>
+      <w:r>
+        <w:rPr>
+          <w:sz w:val="32"/>
+          <w:szCs w:val="32"/>
+        </w:rPr>
+        <w:t>rf .git</w:t>
+      </w:r>
+      <w:proofErr w:type="gramEnd"/>
     </w:p>
     <w:p>
       <w:pPr>
@@ -373,8 +401,17 @@
           <w:szCs w:val="32"/>
         </w:rPr>
         <w:tab/>
-        <w:t>Create a file .gitignore</w:t>
-      </w:r>
+        <w:t xml:space="preserve">Create a </w:t>
+      </w:r>
+      <w:proofErr w:type="gramStart"/>
+      <w:r>
+        <w:rPr>
+          <w:sz w:val="32"/>
+          <w:szCs w:val="32"/>
+        </w:rPr>
+        <w:t>file .gitignore</w:t>
+      </w:r>
+      <w:proofErr w:type="gramEnd"/>
     </w:p>
     <w:p>
       <w:pPr>
@@ -626,8 +663,19 @@
           <w:sz w:val="32"/>
           <w:szCs w:val="32"/>
         </w:rPr>
-        <w:t>To log all the commit in a single line :</w:t>
-      </w:r>
+        <w:t xml:space="preserve">To log all the commit in a single </w:t>
+      </w:r>
+      <w:proofErr w:type="gramStart"/>
+      <w:r>
+        <w:rPr>
+          <w:b/>
+          <w:bCs/>
+          <w:sz w:val="32"/>
+          <w:szCs w:val="32"/>
+        </w:rPr>
+        <w:t>line :</w:t>
+      </w:r>
+      <w:proofErr w:type="gramEnd"/>
     </w:p>
     <w:p>
       <w:pPr>
@@ -737,8 +785,17 @@
           <w:sz w:val="32"/>
           <w:szCs w:val="32"/>
         </w:rPr>
-        <w:t>git log --since=2.days</w:t>
-      </w:r>
+        <w:t>git log --since=</w:t>
+      </w:r>
+      <w:proofErr w:type="gramStart"/>
+      <w:r>
+        <w:rPr>
+          <w:sz w:val="32"/>
+          <w:szCs w:val="32"/>
+        </w:rPr>
+        <w:t>2.days</w:t>
+      </w:r>
+      <w:proofErr w:type="gramEnd"/>
       <w:r>
         <w:rPr>
           <w:sz w:val="32"/>
@@ -819,24 +876,150 @@
         </w:rPr>
         <w:lastRenderedPageBreak/>
         <w:tab/>
-        <w:t>For example, log all the commits with abbreviated hash and the author name, such as “nkjdsfbs -- jaypatel”, to get such results use the following command:</w:t>
-      </w:r>
-    </w:p>
-    <w:p>
-      <w:pPr>
-        <w:rPr>
-          <w:sz w:val="32"/>
-          <w:szCs w:val="32"/>
-        </w:rPr>
-      </w:pPr>
-      <w:r>
-        <w:rPr>
-          <w:sz w:val="32"/>
-          <w:szCs w:val="32"/>
-        </w:rPr>
-        <w:tab/>
-        <w:t>git log --pretty=format:”%h -- %an”</w:t>
-      </w:r>
+        <w:t xml:space="preserve">For example, log all the commits with abbreviated hash and the </w:t>
+      </w:r>
+      <w:proofErr w:type="gramStart"/>
+      <w:r>
+        <w:rPr>
+          <w:sz w:val="32"/>
+          <w:szCs w:val="32"/>
+        </w:rPr>
+        <w:t>author</w:t>
+      </w:r>
+      <w:proofErr w:type="gramEnd"/>
+      <w:r>
+        <w:rPr>
+          <w:sz w:val="32"/>
+          <w:szCs w:val="32"/>
+        </w:rPr>
+        <w:t xml:space="preserve"> name, such as “nkjdsfbs -- jaypatel”, to get such results use the following command:</w:t>
+      </w:r>
+    </w:p>
+    <w:p>
+      <w:pPr>
+        <w:rPr>
+          <w:sz w:val="32"/>
+          <w:szCs w:val="32"/>
+        </w:rPr>
+      </w:pPr>
+      <w:r>
+        <w:rPr>
+          <w:sz w:val="32"/>
+          <w:szCs w:val="32"/>
+        </w:rPr>
+        <w:tab/>
+        <w:t>git log --pretty=format</w:t>
+      </w:r>
+      <w:proofErr w:type="gramStart"/>
+      <w:r>
+        <w:rPr>
+          <w:sz w:val="32"/>
+          <w:szCs w:val="32"/>
+        </w:rPr>
+        <w:t>:”%</w:t>
+      </w:r>
+      <w:proofErr w:type="gramEnd"/>
+      <w:r>
+        <w:rPr>
+          <w:sz w:val="32"/>
+          <w:szCs w:val="32"/>
+        </w:rPr>
+        <w:t>h -- %an”</w:t>
+      </w:r>
+    </w:p>
+    <w:p>
+      <w:pPr>
+        <w:rPr>
+          <w:b/>
+          <w:bCs/>
+          <w:sz w:val="32"/>
+          <w:szCs w:val="32"/>
+        </w:rPr>
+      </w:pPr>
+      <w:r>
+        <w:rPr>
+          <w:b/>
+          <w:bCs/>
+          <w:sz w:val="32"/>
+          <w:szCs w:val="32"/>
+        </w:rPr>
+        <w:t>To unstage files added in staging area:</w:t>
+      </w:r>
+    </w:p>
+    <w:p>
+      <w:pPr>
+        <w:rPr>
+          <w:sz w:val="32"/>
+          <w:szCs w:val="32"/>
+        </w:rPr>
+      </w:pPr>
+      <w:r>
+        <w:rPr>
+          <w:b/>
+          <w:bCs/>
+          <w:sz w:val="32"/>
+          <w:szCs w:val="32"/>
+        </w:rPr>
+        <w:tab/>
+      </w:r>
+      <w:r>
+        <w:rPr>
+          <w:sz w:val="32"/>
+          <w:szCs w:val="32"/>
+        </w:rPr>
+        <w:t>git restore --staged &lt;file name&gt;</w:t>
+      </w:r>
+    </w:p>
+    <w:p>
+      <w:pPr>
+        <w:rPr>
+          <w:b/>
+          <w:bCs/>
+          <w:sz w:val="32"/>
+          <w:szCs w:val="32"/>
+        </w:rPr>
+      </w:pPr>
+      <w:r>
+        <w:rPr>
+          <w:b/>
+          <w:bCs/>
+          <w:sz w:val="32"/>
+          <w:szCs w:val="32"/>
+        </w:rPr>
+        <w:t>To restore a file to its last commit:</w:t>
+      </w:r>
+    </w:p>
+    <w:p>
+      <w:pPr>
+        <w:rPr>
+          <w:sz w:val="32"/>
+          <w:szCs w:val="32"/>
+        </w:rPr>
+      </w:pPr>
+      <w:r>
+        <w:rPr>
+          <w:b/>
+          <w:bCs/>
+          <w:sz w:val="32"/>
+          <w:szCs w:val="32"/>
+        </w:rPr>
+        <w:tab/>
+      </w:r>
+      <w:r>
+        <w:rPr>
+          <w:sz w:val="32"/>
+          <w:szCs w:val="32"/>
+        </w:rPr>
+        <w:t>git checkout -- &lt;filename&gt;</w:t>
+      </w:r>
+    </w:p>
+    <w:p>
+      <w:pPr>
+        <w:rPr>
+          <w:sz w:val="32"/>
+          <w:szCs w:val="32"/>
+        </w:rPr>
+      </w:pPr>
     </w:p>
     <w:sectPr>
       <w:pgSz w:w="12240" w:h="15840"/>
@@ -1252,6 +1435,7 @@
   <w:style w:type="character" w:default="1" w:styleId="DefaultParagraphFont">
     <w:name w:val="Default Paragraph Font"/>
     <w:uiPriority w:val="1"/>
+    <w:semiHidden/>
     <w:unhideWhenUsed/>
   </w:style>
   <w:style w:type="table" w:default="1" w:styleId="TableNormal">

</xml_diff>

<commit_message>
again added git commands word document file
</commit_message>
<xml_diff>
--- a/gitCommands.docx
+++ b/gitCommands.docx
@@ -77,8 +77,17 @@
           <w:sz w:val="32"/>
           <w:szCs w:val="32"/>
         </w:rPr>
-        <w:t>git init</w:t>
-      </w:r>
+        <w:t xml:space="preserve">git </w:t>
+      </w:r>
+      <w:proofErr w:type="spellStart"/>
+      <w:r>
+        <w:rPr>
+          <w:sz w:val="32"/>
+          <w:szCs w:val="32"/>
+        </w:rPr>
+        <w:t>init</w:t>
+      </w:r>
+      <w:proofErr w:type="spellEnd"/>
     </w:p>
     <w:p>
       <w:pPr>
@@ -120,15 +129,7 @@
           <w:sz w:val="32"/>
           <w:szCs w:val="32"/>
         </w:rPr>
-        <w:t xml:space="preserve">git </w:t>
-      </w:r>
-      <w:proofErr w:type="gramStart"/>
-      <w:r>
-        <w:rPr>
-          <w:sz w:val="32"/>
-          <w:szCs w:val="32"/>
-        </w:rPr>
-        <w:t xml:space="preserve">add </w:t>
+        <w:t xml:space="preserve">git add </w:t>
       </w:r>
       <w:r>
         <w:rPr>
@@ -137,7 +138,6 @@
         </w:rPr>
         <w:t>.</w:t>
       </w:r>
-      <w:proofErr w:type="gramEnd"/>
     </w:p>
     <w:p>
       <w:pPr>
@@ -171,17 +171,8 @@
           <w:szCs w:val="32"/>
         </w:rPr>
         <w:tab/>
-        <w:t>rm -</w:t>
-      </w:r>
-      <w:proofErr w:type="gramStart"/>
-      <w:r>
-        <w:rPr>
-          <w:sz w:val="32"/>
-          <w:szCs w:val="32"/>
-        </w:rPr>
-        <w:t>rf .git</w:t>
-      </w:r>
-      <w:proofErr w:type="gramEnd"/>
+        <w:t>rm -rf .git</w:t>
+      </w:r>
     </w:p>
     <w:p>
       <w:pPr>
@@ -401,17 +392,17 @@
           <w:szCs w:val="32"/>
         </w:rPr>
         <w:tab/>
-        <w:t xml:space="preserve">Create a </w:t>
-      </w:r>
-      <w:proofErr w:type="gramStart"/>
-      <w:r>
-        <w:rPr>
-          <w:sz w:val="32"/>
-          <w:szCs w:val="32"/>
-        </w:rPr>
-        <w:t>file .gitignore</w:t>
-      </w:r>
-      <w:proofErr w:type="gramEnd"/>
+        <w:t>Create a file .</w:t>
+      </w:r>
+      <w:proofErr w:type="spellStart"/>
+      <w:r>
+        <w:rPr>
+          <w:sz w:val="32"/>
+          <w:szCs w:val="32"/>
+        </w:rPr>
+        <w:t>gitignore</w:t>
+      </w:r>
+      <w:proofErr w:type="spellEnd"/>
     </w:p>
     <w:p>
       <w:pPr>
@@ -574,7 +565,23 @@
           <w:sz w:val="32"/>
           <w:szCs w:val="32"/>
         </w:rPr>
-        <w:t>git clone &lt;repository url&gt; &lt;file name&gt; (this is optional If you want the new repository to clone it in a new folder with a name pro)</w:t>
+        <w:t xml:space="preserve">git clone &lt;repository </w:t>
+      </w:r>
+      <w:proofErr w:type="spellStart"/>
+      <w:r>
+        <w:rPr>
+          <w:sz w:val="32"/>
+          <w:szCs w:val="32"/>
+        </w:rPr>
+        <w:t>url</w:t>
+      </w:r>
+      <w:proofErr w:type="spellEnd"/>
+      <w:r>
+        <w:rPr>
+          <w:sz w:val="32"/>
+          <w:szCs w:val="32"/>
+        </w:rPr>
+        <w:t>&gt; &lt;file name&gt; (this is optional If you want the new repository to clone it in a new folder with a name pro)</w:t>
       </w:r>
     </w:p>
     <w:p>
@@ -663,35 +670,33 @@
           <w:sz w:val="32"/>
           <w:szCs w:val="32"/>
         </w:rPr>
-        <w:t xml:space="preserve">To log all the commit in a single </w:t>
-      </w:r>
-      <w:proofErr w:type="gramStart"/>
-      <w:r>
-        <w:rPr>
-          <w:b/>
-          <w:bCs/>
-          <w:sz w:val="32"/>
-          <w:szCs w:val="32"/>
-        </w:rPr>
-        <w:t>line :</w:t>
-      </w:r>
-      <w:proofErr w:type="gramEnd"/>
-    </w:p>
-    <w:p>
-      <w:pPr>
-        <w:rPr>
-          <w:sz w:val="32"/>
-          <w:szCs w:val="32"/>
-        </w:rPr>
-      </w:pPr>
-      <w:r>
-        <w:rPr>
-          <w:sz w:val="32"/>
-          <w:szCs w:val="32"/>
-        </w:rPr>
-        <w:tab/>
-        <w:t>git log --pretty=oneline</w:t>
-      </w:r>
+        <w:t>To log all the commit in a single line :</w:t>
+      </w:r>
+    </w:p>
+    <w:p>
+      <w:pPr>
+        <w:rPr>
+          <w:sz w:val="32"/>
+          <w:szCs w:val="32"/>
+        </w:rPr>
+      </w:pPr>
+      <w:r>
+        <w:rPr>
+          <w:sz w:val="32"/>
+          <w:szCs w:val="32"/>
+        </w:rPr>
+        <w:tab/>
+        <w:t>git log --pretty=</w:t>
+      </w:r>
+      <w:proofErr w:type="spellStart"/>
+      <w:r>
+        <w:rPr>
+          <w:sz w:val="32"/>
+          <w:szCs w:val="32"/>
+        </w:rPr>
+        <w:t>oneline</w:t>
+      </w:r>
+      <w:proofErr w:type="spellEnd"/>
     </w:p>
     <w:p>
       <w:pPr>
@@ -785,17 +790,8 @@
           <w:sz w:val="32"/>
           <w:szCs w:val="32"/>
         </w:rPr>
-        <w:t>git log --since=</w:t>
-      </w:r>
-      <w:proofErr w:type="gramStart"/>
-      <w:r>
-        <w:rPr>
-          <w:sz w:val="32"/>
-          <w:szCs w:val="32"/>
-        </w:rPr>
-        <w:t>2.days</w:t>
-      </w:r>
-      <w:proofErr w:type="gramEnd"/>
+        <w:t>git log --since=2.days</w:t>
+      </w:r>
       <w:r>
         <w:rPr>
           <w:sz w:val="32"/>
@@ -859,7 +855,23 @@
           <w:szCs w:val="32"/>
         </w:rPr>
         <w:tab/>
-        <w:t>Visit google search = git scm git log useful commands to dive deeper into git log commands</w:t>
+        <w:t xml:space="preserve">Visit google search = git </w:t>
+      </w:r>
+      <w:proofErr w:type="spellStart"/>
+      <w:r>
+        <w:rPr>
+          <w:sz w:val="32"/>
+          <w:szCs w:val="32"/>
+        </w:rPr>
+        <w:t>scm</w:t>
+      </w:r>
+      <w:proofErr w:type="spellEnd"/>
+      <w:r>
+        <w:rPr>
+          <w:sz w:val="32"/>
+          <w:szCs w:val="32"/>
+        </w:rPr>
+        <w:t xml:space="preserve"> git log useful commands to dive deeper into git log commands</w:t>
       </w:r>
     </w:p>
     <w:p>
@@ -876,74 +888,94 @@
         </w:rPr>
         <w:lastRenderedPageBreak/>
         <w:tab/>
-        <w:t xml:space="preserve">For example, log all the commits with abbreviated hash and the </w:t>
-      </w:r>
-      <w:proofErr w:type="gramStart"/>
-      <w:r>
-        <w:rPr>
-          <w:sz w:val="32"/>
-          <w:szCs w:val="32"/>
-        </w:rPr>
-        <w:t>author</w:t>
-      </w:r>
-      <w:proofErr w:type="gramEnd"/>
-      <w:r>
-        <w:rPr>
-          <w:sz w:val="32"/>
-          <w:szCs w:val="32"/>
-        </w:rPr>
-        <w:t xml:space="preserve"> name, such as “nkjdsfbs -- jaypatel”, to get such results use the following command:</w:t>
-      </w:r>
-    </w:p>
-    <w:p>
-      <w:pPr>
-        <w:rPr>
-          <w:sz w:val="32"/>
-          <w:szCs w:val="32"/>
-        </w:rPr>
-      </w:pPr>
-      <w:r>
-        <w:rPr>
-          <w:sz w:val="32"/>
-          <w:szCs w:val="32"/>
-        </w:rPr>
-        <w:tab/>
-        <w:t>git log --pretty=format</w:t>
-      </w:r>
-      <w:proofErr w:type="gramStart"/>
-      <w:r>
-        <w:rPr>
-          <w:sz w:val="32"/>
-          <w:szCs w:val="32"/>
-        </w:rPr>
-        <w:t>:”%</w:t>
-      </w:r>
-      <w:proofErr w:type="gramEnd"/>
-      <w:r>
-        <w:rPr>
-          <w:sz w:val="32"/>
-          <w:szCs w:val="32"/>
-        </w:rPr>
-        <w:t>h -- %an”</w:t>
-      </w:r>
-    </w:p>
-    <w:p>
-      <w:pPr>
-        <w:rPr>
-          <w:b/>
-          <w:bCs/>
-          <w:sz w:val="32"/>
-          <w:szCs w:val="32"/>
-        </w:rPr>
-      </w:pPr>
-      <w:r>
-        <w:rPr>
-          <w:b/>
-          <w:bCs/>
-          <w:sz w:val="32"/>
-          <w:szCs w:val="32"/>
-        </w:rPr>
-        <w:t>To unstage files added in staging area:</w:t>
+        <w:t>For example, log all the commits with abbreviated hash and the author name, such as “</w:t>
+      </w:r>
+      <w:proofErr w:type="spellStart"/>
+      <w:r>
+        <w:rPr>
+          <w:sz w:val="32"/>
+          <w:szCs w:val="32"/>
+        </w:rPr>
+        <w:t>nkjdsfbs</w:t>
+      </w:r>
+      <w:proofErr w:type="spellEnd"/>
+      <w:r>
+        <w:rPr>
+          <w:sz w:val="32"/>
+          <w:szCs w:val="32"/>
+        </w:rPr>
+        <w:t xml:space="preserve"> -- </w:t>
+      </w:r>
+      <w:proofErr w:type="spellStart"/>
+      <w:r>
+        <w:rPr>
+          <w:sz w:val="32"/>
+          <w:szCs w:val="32"/>
+        </w:rPr>
+        <w:t>jaypatel</w:t>
+      </w:r>
+      <w:proofErr w:type="spellEnd"/>
+      <w:r>
+        <w:rPr>
+          <w:sz w:val="32"/>
+          <w:szCs w:val="32"/>
+        </w:rPr>
+        <w:t>”, to get such results use the following command:</w:t>
+      </w:r>
+    </w:p>
+    <w:p>
+      <w:pPr>
+        <w:rPr>
+          <w:sz w:val="32"/>
+          <w:szCs w:val="32"/>
+        </w:rPr>
+      </w:pPr>
+      <w:r>
+        <w:rPr>
+          <w:sz w:val="32"/>
+          <w:szCs w:val="32"/>
+        </w:rPr>
+        <w:tab/>
+        <w:t>git log --pretty=format:”%h -- %an”</w:t>
+      </w:r>
+    </w:p>
+    <w:p>
+      <w:pPr>
+        <w:rPr>
+          <w:b/>
+          <w:bCs/>
+          <w:sz w:val="32"/>
+          <w:szCs w:val="32"/>
+        </w:rPr>
+      </w:pPr>
+      <w:r>
+        <w:rPr>
+          <w:b/>
+          <w:bCs/>
+          <w:sz w:val="32"/>
+          <w:szCs w:val="32"/>
+        </w:rPr>
+        <w:t xml:space="preserve">To </w:t>
+      </w:r>
+      <w:proofErr w:type="spellStart"/>
+      <w:r>
+        <w:rPr>
+          <w:b/>
+          <w:bCs/>
+          <w:sz w:val="32"/>
+          <w:szCs w:val="32"/>
+        </w:rPr>
+        <w:t>unstage</w:t>
+      </w:r>
+      <w:proofErr w:type="spellEnd"/>
+      <w:r>
+        <w:rPr>
+          <w:b/>
+          <w:bCs/>
+          <w:sz w:val="32"/>
+          <w:szCs w:val="32"/>
+        </w:rPr>
+        <w:t xml:space="preserve"> files added in staging area:</w:t>
       </w:r>
     </w:p>
     <w:p>
@@ -1016,10 +1048,54 @@
     <w:p>
       <w:pPr>
         <w:rPr>
-          <w:sz w:val="32"/>
-          <w:szCs w:val="32"/>
-        </w:rPr>
-      </w:pPr>
+          <w:b/>
+          <w:bCs/>
+          <w:sz w:val="32"/>
+          <w:szCs w:val="32"/>
+        </w:rPr>
+      </w:pPr>
+      <w:r>
+        <w:rPr>
+          <w:b/>
+          <w:bCs/>
+          <w:sz w:val="32"/>
+          <w:szCs w:val="32"/>
+        </w:rPr>
+        <w:t>To restore whole directory to last commit</w:t>
+      </w:r>
+      <w:r>
+        <w:rPr>
+          <w:b/>
+          <w:bCs/>
+          <w:sz w:val="32"/>
+          <w:szCs w:val="32"/>
+        </w:rPr>
+        <w:t>:</w:t>
+      </w:r>
+    </w:p>
+    <w:p>
+      <w:pPr>
+        <w:rPr>
+          <w:sz w:val="32"/>
+          <w:szCs w:val="32"/>
+        </w:rPr>
+      </w:pPr>
+      <w:r>
+        <w:rPr>
+          <w:b/>
+          <w:bCs/>
+          <w:sz w:val="32"/>
+          <w:szCs w:val="32"/>
+        </w:rPr>
+        <w:tab/>
+      </w:r>
+      <w:r>
+        <w:rPr>
+          <w:sz w:val="32"/>
+          <w:szCs w:val="32"/>
+        </w:rPr>
+        <w:t>git checkout -f</w:t>
+      </w:r>
     </w:p>
     <w:sectPr>
       <w:pgSz w:w="12240" w:h="15840"/>

</xml_diff>